<commit_message>
Some modifications in code
</commit_message>
<xml_diff>
--- a/Raporti_Projektit.docx
+++ b/Raporti_Projektit.docx
@@ -170,11 +170,24 @@
     </w:p>
     <w:p>
       <w:pPr>
-        <w:pStyle w:val="BodyText"/>
-        <w:rPr>
-          <w:sz w:val="20"/>
+        <w:spacing w:before="28"/>
+        <w:ind w:left="2096"/>
+        <w:rPr>
+          <w:sz w:val="24"/>
         </w:rPr>
       </w:pPr>
+      <w:r>
+        <w:rPr>
+          <w:sz w:val="24"/>
+        </w:rPr>
+        <w:t xml:space="preserve">Linku ne GitHub: </w:t>
+      </w:r>
+      <w:r>
+        <w:rPr>
+          <w:sz w:val="24"/>
+        </w:rPr>
+        <w:t>https://github.com/gentrit-hoxha/DijkstraAlgorithm-for-Kosovo-map</w:t>
+      </w:r>
     </w:p>
     <w:p>
       <w:pPr>
@@ -6174,17 +6187,7 @@
           <w:szCs w:val="24"/>
           <w:lang w:val="en-US" w:eastAsia="en-US" w:bidi="ar-SA"/>
         </w:rPr>
-        <w:t>t</w:t>
-      </w:r>
-      <w:r>
-        <w:rPr>
-          <w:rFonts w:ascii="Times New Roman" w:eastAsia="MS Mincho" w:hAnsi="Times New Roman" w:cs="Times New Roman"/>
-          <w:color w:val="000000"/>
-          <w:sz w:val="24"/>
-          <w:szCs w:val="24"/>
-          <w:lang w:val="en-US" w:eastAsia="en-US" w:bidi="ar-SA"/>
-        </w:rPr>
-        <w:t>ë</w:t>
+        <w:t>të</w:t>
       </w:r>
       <w:proofErr w:type="spellEnd"/>
       <w:r>
@@ -6250,59 +6253,29 @@
           <w:szCs w:val="24"/>
           <w:lang w:val="en-US" w:eastAsia="en-US" w:bidi="ar-SA"/>
         </w:rPr>
-        <w:t>t</w:t>
-      </w:r>
-      <w:r>
-        <w:rPr>
-          <w:rFonts w:ascii="Times New Roman" w:eastAsia="MS Mincho" w:hAnsi="Times New Roman" w:cs="Times New Roman"/>
-          <w:color w:val="000000"/>
-          <w:sz w:val="24"/>
-          <w:szCs w:val="24"/>
-          <w:lang w:val="en-US" w:eastAsia="en-US" w:bidi="ar-SA"/>
-        </w:rPr>
-        <w:t>ë</w:t>
-      </w:r>
-      <w:proofErr w:type="spellEnd"/>
-      <w:r>
-        <w:rPr>
-          <w:rFonts w:ascii="Times New Roman" w:eastAsia="MS Mincho" w:hAnsi="Times New Roman" w:cs="Times New Roman"/>
-          <w:color w:val="000000"/>
-          <w:sz w:val="24"/>
-          <w:szCs w:val="24"/>
-          <w:lang w:val="en-US" w:eastAsia="en-US" w:bidi="ar-SA"/>
-        </w:rPr>
-        <w:t xml:space="preserve"> </w:t>
-      </w:r>
-      <w:proofErr w:type="spellStart"/>
-      <w:r>
-        <w:rPr>
-          <w:rFonts w:ascii="Times New Roman" w:eastAsia="MS Mincho" w:hAnsi="Times New Roman" w:cs="Times New Roman"/>
-          <w:color w:val="000000"/>
-          <w:sz w:val="24"/>
-          <w:szCs w:val="24"/>
-          <w:lang w:val="en-US" w:eastAsia="en-US" w:bidi="ar-SA"/>
-        </w:rPr>
-        <w:t>dh</w:t>
-      </w:r>
-      <w:r>
-        <w:rPr>
-          <w:rFonts w:ascii="Times New Roman" w:eastAsia="MS Mincho" w:hAnsi="Times New Roman" w:cs="Times New Roman"/>
-          <w:color w:val="000000"/>
-          <w:sz w:val="24"/>
-          <w:szCs w:val="24"/>
-          <w:lang w:val="en-US" w:eastAsia="en-US" w:bidi="ar-SA"/>
-        </w:rPr>
-        <w:t>ë</w:t>
-      </w:r>
-      <w:r>
-        <w:rPr>
-          <w:rFonts w:ascii="Times New Roman" w:eastAsia="MS Mincho" w:hAnsi="Times New Roman" w:cs="Times New Roman"/>
-          <w:color w:val="000000"/>
-          <w:sz w:val="24"/>
-          <w:szCs w:val="24"/>
-          <w:lang w:val="en-US" w:eastAsia="en-US" w:bidi="ar-SA"/>
-        </w:rPr>
-        <w:t>nat</w:t>
+        <w:t>të</w:t>
+      </w:r>
+      <w:proofErr w:type="spellEnd"/>
+      <w:r>
+        <w:rPr>
+          <w:rFonts w:ascii="Times New Roman" w:eastAsia="MS Mincho" w:hAnsi="Times New Roman" w:cs="Times New Roman"/>
+          <w:color w:val="000000"/>
+          <w:sz w:val="24"/>
+          <w:szCs w:val="24"/>
+          <w:lang w:val="en-US" w:eastAsia="en-US" w:bidi="ar-SA"/>
+        </w:rPr>
+        <w:t xml:space="preserve"> </w:t>
+      </w:r>
+      <w:proofErr w:type="spellStart"/>
+      <w:r>
+        <w:rPr>
+          <w:rFonts w:ascii="Times New Roman" w:eastAsia="MS Mincho" w:hAnsi="Times New Roman" w:cs="Times New Roman"/>
+          <w:color w:val="000000"/>
+          <w:sz w:val="24"/>
+          <w:szCs w:val="24"/>
+          <w:lang w:val="en-US" w:eastAsia="en-US" w:bidi="ar-SA"/>
+        </w:rPr>
+        <w:t>dhënat</w:t>
       </w:r>
       <w:proofErr w:type="spellEnd"/>
       <w:r>
@@ -6346,17 +6319,7 @@
           <w:szCs w:val="24"/>
           <w:lang w:val="en-US" w:eastAsia="en-US" w:bidi="ar-SA"/>
         </w:rPr>
-        <w:t>klikojm</w:t>
-      </w:r>
-      <w:r>
-        <w:rPr>
-          <w:rFonts w:ascii="Times New Roman" w:eastAsia="MS Mincho" w:hAnsi="Times New Roman" w:cs="Times New Roman"/>
-          <w:color w:val="000000"/>
-          <w:sz w:val="24"/>
-          <w:szCs w:val="24"/>
-          <w:lang w:val="en-US" w:eastAsia="en-US" w:bidi="ar-SA"/>
-        </w:rPr>
-        <w:t>ë</w:t>
+        <w:t>klikojmë</w:t>
       </w:r>
       <w:proofErr w:type="spellEnd"/>
       <w:r>
@@ -6510,17 +6473,7 @@
           <w:szCs w:val="24"/>
           <w:lang w:val="en-US" w:eastAsia="en-US" w:bidi="ar-SA"/>
         </w:rPr>
-        <w:t>nj</w:t>
-      </w:r>
-      <w:r>
-        <w:rPr>
-          <w:rFonts w:ascii="Times New Roman" w:eastAsia="MS Mincho" w:hAnsi="Times New Roman" w:cs="Times New Roman"/>
-          <w:color w:val="000000"/>
-          <w:sz w:val="24"/>
-          <w:szCs w:val="24"/>
-          <w:lang w:val="en-US" w:eastAsia="en-US" w:bidi="ar-SA"/>
-        </w:rPr>
-        <w:t>ë</w:t>
+        <w:t>një</w:t>
       </w:r>
       <w:proofErr w:type="spellEnd"/>
       <w:r>
@@ -6564,59 +6517,29 @@
           <w:szCs w:val="24"/>
           <w:lang w:val="en-US" w:eastAsia="en-US" w:bidi="ar-SA"/>
         </w:rPr>
-        <w:t>t</w:t>
-      </w:r>
-      <w:r>
-        <w:rPr>
-          <w:rFonts w:ascii="Times New Roman" w:eastAsia="MS Mincho" w:hAnsi="Times New Roman" w:cs="Times New Roman"/>
-          <w:color w:val="000000"/>
-          <w:sz w:val="24"/>
-          <w:szCs w:val="24"/>
-          <w:lang w:val="en-US" w:eastAsia="en-US" w:bidi="ar-SA"/>
-        </w:rPr>
-        <w:t>ë</w:t>
-      </w:r>
-      <w:proofErr w:type="spellEnd"/>
-      <w:r>
-        <w:rPr>
-          <w:rFonts w:ascii="Times New Roman" w:eastAsia="MS Mincho" w:hAnsi="Times New Roman" w:cs="Times New Roman"/>
-          <w:color w:val="000000"/>
-          <w:sz w:val="24"/>
-          <w:szCs w:val="24"/>
-          <w:lang w:val="en-US" w:eastAsia="en-US" w:bidi="ar-SA"/>
-        </w:rPr>
-        <w:t xml:space="preserve"> </w:t>
-      </w:r>
-      <w:proofErr w:type="spellStart"/>
-      <w:r>
-        <w:rPr>
-          <w:rFonts w:ascii="Times New Roman" w:eastAsia="MS Mincho" w:hAnsi="Times New Roman" w:cs="Times New Roman"/>
-          <w:color w:val="000000"/>
-          <w:sz w:val="24"/>
-          <w:szCs w:val="24"/>
-          <w:lang w:val="en-US" w:eastAsia="en-US" w:bidi="ar-SA"/>
-        </w:rPr>
-        <w:t>cil</w:t>
-      </w:r>
-      <w:r>
-        <w:rPr>
-          <w:rFonts w:ascii="Times New Roman" w:eastAsia="MS Mincho" w:hAnsi="Times New Roman" w:cs="Times New Roman"/>
-          <w:color w:val="000000"/>
-          <w:sz w:val="24"/>
-          <w:szCs w:val="24"/>
-          <w:lang w:val="en-US" w:eastAsia="en-US" w:bidi="ar-SA"/>
-        </w:rPr>
-        <w:t>ë</w:t>
-      </w:r>
-      <w:r>
-        <w:rPr>
-          <w:rFonts w:ascii="Times New Roman" w:eastAsia="MS Mincho" w:hAnsi="Times New Roman" w:cs="Times New Roman"/>
-          <w:color w:val="000000"/>
-          <w:sz w:val="24"/>
-          <w:szCs w:val="24"/>
-          <w:lang w:val="en-US" w:eastAsia="en-US" w:bidi="ar-SA"/>
-        </w:rPr>
-        <w:t>n</w:t>
+        <w:t>të</w:t>
+      </w:r>
+      <w:proofErr w:type="spellEnd"/>
+      <w:r>
+        <w:rPr>
+          <w:rFonts w:ascii="Times New Roman" w:eastAsia="MS Mincho" w:hAnsi="Times New Roman" w:cs="Times New Roman"/>
+          <w:color w:val="000000"/>
+          <w:sz w:val="24"/>
+          <w:szCs w:val="24"/>
+          <w:lang w:val="en-US" w:eastAsia="en-US" w:bidi="ar-SA"/>
+        </w:rPr>
+        <w:t xml:space="preserve"> </w:t>
+      </w:r>
+      <w:proofErr w:type="spellStart"/>
+      <w:r>
+        <w:rPr>
+          <w:rFonts w:ascii="Times New Roman" w:eastAsia="MS Mincho" w:hAnsi="Times New Roman" w:cs="Times New Roman"/>
+          <w:color w:val="000000"/>
+          <w:sz w:val="24"/>
+          <w:szCs w:val="24"/>
+          <w:lang w:val="en-US" w:eastAsia="en-US" w:bidi="ar-SA"/>
+        </w:rPr>
+        <w:t>cilën</w:t>
       </w:r>
       <w:proofErr w:type="spellEnd"/>
       <w:r>
@@ -6660,80 +6583,40 @@
           <w:szCs w:val="24"/>
           <w:lang w:val="en-US" w:eastAsia="en-US" w:bidi="ar-SA"/>
         </w:rPr>
-        <w:t>n</w:t>
-      </w:r>
-      <w:r>
-        <w:rPr>
-          <w:rFonts w:ascii="Times New Roman" w:eastAsia="MS Mincho" w:hAnsi="Times New Roman" w:cs="Times New Roman"/>
-          <w:color w:val="000000"/>
-          <w:sz w:val="24"/>
-          <w:szCs w:val="24"/>
-          <w:lang w:val="en-US" w:eastAsia="en-US" w:bidi="ar-SA"/>
-        </w:rPr>
-        <w:t>ë</w:t>
-      </w:r>
-      <w:proofErr w:type="spellEnd"/>
-      <w:r>
-        <w:rPr>
-          <w:rFonts w:ascii="Times New Roman" w:eastAsia="MS Mincho" w:hAnsi="Times New Roman" w:cs="Times New Roman"/>
-          <w:color w:val="000000"/>
-          <w:sz w:val="24"/>
-          <w:szCs w:val="24"/>
-          <w:lang w:val="en-US" w:eastAsia="en-US" w:bidi="ar-SA"/>
-        </w:rPr>
-        <w:t xml:space="preserve"> </w:t>
-      </w:r>
-      <w:proofErr w:type="spellStart"/>
-      <w:r>
-        <w:rPr>
-          <w:rFonts w:ascii="Times New Roman" w:eastAsia="MS Mincho" w:hAnsi="Times New Roman" w:cs="Times New Roman"/>
-          <w:color w:val="000000"/>
-          <w:sz w:val="24"/>
-          <w:szCs w:val="24"/>
-          <w:lang w:val="en-US" w:eastAsia="en-US" w:bidi="ar-SA"/>
-        </w:rPr>
-        <w:t>figur</w:t>
-      </w:r>
-      <w:r>
-        <w:rPr>
-          <w:rFonts w:ascii="Times New Roman" w:eastAsia="MS Mincho" w:hAnsi="Times New Roman" w:cs="Times New Roman"/>
-          <w:color w:val="000000"/>
-          <w:sz w:val="24"/>
-          <w:szCs w:val="24"/>
-          <w:lang w:val="en-US" w:eastAsia="en-US" w:bidi="ar-SA"/>
-        </w:rPr>
-        <w:t>ë</w:t>
-      </w:r>
-      <w:r>
-        <w:rPr>
-          <w:rFonts w:ascii="Times New Roman" w:eastAsia="MS Mincho" w:hAnsi="Times New Roman" w:cs="Times New Roman"/>
-          <w:color w:val="000000"/>
-          <w:sz w:val="24"/>
-          <w:szCs w:val="24"/>
-          <w:lang w:val="en-US" w:eastAsia="en-US" w:bidi="ar-SA"/>
-        </w:rPr>
-        <w:t>n</w:t>
-      </w:r>
-      <w:proofErr w:type="spellEnd"/>
-      <w:r>
-        <w:rPr>
-          <w:rFonts w:ascii="Times New Roman" w:eastAsia="MS Mincho" w:hAnsi="Times New Roman" w:cs="Times New Roman"/>
-          <w:color w:val="000000"/>
-          <w:sz w:val="24"/>
-          <w:szCs w:val="24"/>
-          <w:lang w:val="en-US" w:eastAsia="en-US" w:bidi="ar-SA"/>
-        </w:rPr>
-        <w:t xml:space="preserve"> </w:t>
-      </w:r>
-      <w:r>
-        <w:rPr>
-          <w:rFonts w:ascii="Times New Roman" w:eastAsia="MS Mincho" w:hAnsi="Times New Roman" w:cs="Times New Roman"/>
-          <w:color w:val="000000"/>
-          <w:sz w:val="24"/>
-          <w:szCs w:val="24"/>
-          <w:lang w:val="en-US" w:eastAsia="en-US" w:bidi="ar-SA"/>
-        </w:rPr>
-        <w:t>2.</w:t>
+        <w:t>në</w:t>
+      </w:r>
+      <w:proofErr w:type="spellEnd"/>
+      <w:r>
+        <w:rPr>
+          <w:rFonts w:ascii="Times New Roman" w:eastAsia="MS Mincho" w:hAnsi="Times New Roman" w:cs="Times New Roman"/>
+          <w:color w:val="000000"/>
+          <w:sz w:val="24"/>
+          <w:szCs w:val="24"/>
+          <w:lang w:val="en-US" w:eastAsia="en-US" w:bidi="ar-SA"/>
+        </w:rPr>
+        <w:t xml:space="preserve"> </w:t>
+      </w:r>
+      <w:proofErr w:type="spellStart"/>
+      <w:r>
+        <w:rPr>
+          <w:rFonts w:ascii="Times New Roman" w:eastAsia="MS Mincho" w:hAnsi="Times New Roman" w:cs="Times New Roman"/>
+          <w:color w:val="000000"/>
+          <w:sz w:val="24"/>
+          <w:szCs w:val="24"/>
+          <w:lang w:val="en-US" w:eastAsia="en-US" w:bidi="ar-SA"/>
+        </w:rPr>
+        <w:t>figurën</w:t>
+      </w:r>
+      <w:proofErr w:type="spellEnd"/>
+      <w:r>
+        <w:rPr>
+          <w:rFonts w:ascii="Times New Roman" w:eastAsia="MS Mincho" w:hAnsi="Times New Roman" w:cs="Times New Roman"/>
+          <w:color w:val="000000"/>
+          <w:sz w:val="24"/>
+          <w:szCs w:val="24"/>
+          <w:lang w:val="en-US" w:eastAsia="en-US" w:bidi="ar-SA"/>
+        </w:rPr>
+        <w:t xml:space="preserve"> 2.</w:t>
       </w:r>
     </w:p>
     <w:p>

</xml_diff>